<commit_message>
Avance Diccionario de clases(Cierre, Servicio y Carta Fianza), Anexo Carta Fianza.pdf
</commit_message>
<xml_diff>
--- a/ITERACION 3/SUB ITERACION 3/Diccionario de clases.docx
+++ b/ITERACION 3/SUB ITERACION 3/Diccionario de clases.docx
@@ -1,6 +1,6 @@
 
 <file path=word/document.xml><?xml version="1.0" encoding="utf-8"?>
-<w:document xmlns:ve="http://schemas.openxmlformats.org/markup-compatibility/2006" xmlns:o="urn:schemas-microsoft-com:office:office" xmlns:r="http://schemas.openxmlformats.org/officeDocument/2006/relationships" xmlns:m="http://schemas.openxmlformats.org/officeDocument/2006/math" xmlns:v="urn:schemas-microsoft-com:vml" xmlns:wp="http://schemas.openxmlformats.org/drawingml/2006/wordprocessingDrawing" xmlns:w10="urn:schemas-microsoft-com:office:word" xmlns:w="http://schemas.openxmlformats.org/wordprocessingml/2006/main" xmlns:wne="http://schemas.microsoft.com/office/word/2006/wordml">
+<w:document xmlns:wpc="http://schemas.microsoft.com/office/word/2010/wordprocessingCanvas" xmlns:mc="http://schemas.openxmlformats.org/markup-compatibility/2006" xmlns:o="urn:schemas-microsoft-com:office:office" xmlns:r="http://schemas.openxmlformats.org/officeDocument/2006/relationships" xmlns:m="http://schemas.openxmlformats.org/officeDocument/2006/math" xmlns:v="urn:schemas-microsoft-com:vml" xmlns:wp14="http://schemas.microsoft.com/office/word/2010/wordprocessingDrawing" xmlns:wp="http://schemas.openxmlformats.org/drawingml/2006/wordprocessingDrawing" xmlns:w10="urn:schemas-microsoft-com:office:word" xmlns:w="http://schemas.openxmlformats.org/wordprocessingml/2006/main" xmlns:w14="http://schemas.microsoft.com/office/word/2010/wordml" xmlns:wpg="http://schemas.microsoft.com/office/word/2010/wordprocessingGroup" xmlns:wpi="http://schemas.microsoft.com/office/word/2010/wordprocessingInk" xmlns:wne="http://schemas.microsoft.com/office/word/2006/wordml" xmlns:wps="http://schemas.microsoft.com/office/word/2010/wordprocessingShape" mc:Ignorable="w14 wp14">
   <w:body>
     <w:p>
       <w:pPr>
@@ -28,11 +28,21 @@
         <w:pStyle w:val="Ttulo"/>
         <w:jc w:val="right"/>
       </w:pPr>
-      <w:fldSimple w:instr=" TITLE  \* MERGEFORMAT ">
-        <w:r>
-          <w:t>Diccionario de clases</w:t>
-        </w:r>
-      </w:fldSimple>
+      <w:r>
+        <w:fldChar w:fldCharType="begin"/>
+      </w:r>
+      <w:r>
+        <w:instrText xml:space="preserve"> TITLE  \* MERGEFORMAT </w:instrText>
+      </w:r>
+      <w:r>
+        <w:fldChar w:fldCharType="separate"/>
+      </w:r>
+      <w:r>
+        <w:t>Diccionario de clases</w:t>
+      </w:r>
+      <w:r>
+        <w:fldChar w:fldCharType="end"/>
+      </w:r>
     </w:p>
     <w:p>
       <w:pPr>
@@ -223,7 +233,7 @@
           <w:insideV w:val="single" w:sz="6" w:space="0" w:color="auto"/>
         </w:tblBorders>
         <w:tblLayout w:type="fixed"/>
-        <w:tblLook w:val="0000"/>
+        <w:tblLook w:val="0000" w:firstRow="0" w:lastRow="0" w:firstColumn="0" w:lastColumn="0" w:noHBand="0" w:noVBand="0"/>
       </w:tblPr>
       <w:tblGrid>
         <w:gridCol w:w="2304"/>
@@ -1946,16 +1956,25 @@
       <w:r>
         <w:fldChar w:fldCharType="end"/>
       </w:r>
-      <w:bookmarkStart w:id="0" w:name="_GoBack"/>
-      <w:bookmarkEnd w:id="0"/>
       <w:r>
         <w:br w:type="page"/>
       </w:r>
-      <w:fldSimple w:instr=" TITLE  \* MERGEFORMAT ">
-        <w:r>
-          <w:t>Diccionario de clases</w:t>
-        </w:r>
-      </w:fldSimple>
+      <w:r>
+        <w:lastRenderedPageBreak/>
+        <w:fldChar w:fldCharType="begin"/>
+      </w:r>
+      <w:r>
+        <w:instrText xml:space="preserve"> TITLE  \* MERGEFORMAT </w:instrText>
+      </w:r>
+      <w:r>
+        <w:fldChar w:fldCharType="separate"/>
+      </w:r>
+      <w:r>
+        <w:t>Diccionario de clases</w:t>
+      </w:r>
+      <w:r>
+        <w:fldChar w:fldCharType="end"/>
+      </w:r>
     </w:p>
     <w:p/>
     <w:p>
@@ -1966,9 +1985,9 @@
           <w:lang w:val="es-ES"/>
         </w:rPr>
       </w:pPr>
-      <w:bookmarkStart w:id="1" w:name="_Toc148951917"/>
+      <w:bookmarkStart w:id="0" w:name="_Toc148951917"/>
+      <w:bookmarkStart w:id="1" w:name="_Toc334894215"/>
       <w:bookmarkStart w:id="2" w:name="_Toc106015681"/>
-      <w:bookmarkStart w:id="3" w:name="_Toc334894215"/>
       <w:r>
         <w:rPr>
           <w:lang w:val="es-ES"/>
@@ -1987,8 +2006,8 @@
         </w:rPr>
         <w:t>&gt;</w:t>
       </w:r>
+      <w:bookmarkEnd w:id="0"/>
       <w:bookmarkEnd w:id="1"/>
-      <w:bookmarkEnd w:id="3"/>
     </w:p>
     <w:p>
       <w:pPr>
@@ -2027,7 +2046,7 @@
           <w:left w:w="70" w:type="dxa"/>
           <w:right w:w="70" w:type="dxa"/>
         </w:tblCellMar>
-        <w:tblLook w:val="0000"/>
+        <w:tblLook w:val="0000" w:firstRow="0" w:lastRow="0" w:firstColumn="0" w:lastColumn="0" w:noHBand="0" w:noVBand="0"/>
       </w:tblPr>
       <w:tblGrid>
         <w:gridCol w:w="2193"/>
@@ -2298,8 +2317,8 @@
           <w:lang w:val="es-ES"/>
         </w:rPr>
       </w:pPr>
-      <w:bookmarkStart w:id="4" w:name="_Toc148951919"/>
-      <w:bookmarkStart w:id="5" w:name="_Toc334894216"/>
+      <w:bookmarkStart w:id="3" w:name="_Toc148951919"/>
+      <w:bookmarkStart w:id="4" w:name="_Toc334894216"/>
       <w:r>
         <w:rPr>
           <w:lang w:val="es-ES"/>
@@ -2319,14 +2338,14 @@
         <w:t>&gt;</w:t>
       </w:r>
       <w:bookmarkEnd w:id="2"/>
+      <w:bookmarkEnd w:id="3"/>
       <w:bookmarkEnd w:id="4"/>
-      <w:bookmarkEnd w:id="5"/>
     </w:p>
     <w:p>
       <w:pPr>
         <w:pStyle w:val="InfoBlue"/>
       </w:pPr>
-      <w:bookmarkStart w:id="6" w:name="_Toc148951920"/>
+      <w:bookmarkStart w:id="5" w:name="_Toc148951920"/>
       <w:r>
         <w:t xml:space="preserve">[Breve descripción de </w:t>
       </w:r>
@@ -2354,7 +2373,7 @@
           <w:left w:w="70" w:type="dxa"/>
           <w:right w:w="70" w:type="dxa"/>
         </w:tblCellMar>
-        <w:tblLook w:val="0000"/>
+        <w:tblLook w:val="0000" w:firstRow="0" w:lastRow="0" w:firstColumn="0" w:lastColumn="0" w:noHBand="0" w:noVBand="0"/>
       </w:tblPr>
       <w:tblGrid>
         <w:gridCol w:w="2193"/>
@@ -2371,7 +2390,7 @@
           <w:tcPr>
             <w:tcW w:w="2193" w:type="dxa"/>
           </w:tcPr>
-          <w:bookmarkEnd w:id="6"/>
+          <w:bookmarkEnd w:id="5"/>
           <w:p>
             <w:pPr>
               <w:rPr>
@@ -2626,14 +2645,14 @@
           <w:lang w:val="es-ES"/>
         </w:rPr>
       </w:pPr>
-      <w:bookmarkStart w:id="7" w:name="_Toc334894217"/>
+      <w:bookmarkStart w:id="6" w:name="_Toc334894217"/>
       <w:r>
         <w:rPr>
           <w:lang w:val="es-ES"/>
         </w:rPr>
         <w:t>&lt;CC_ES003_BuenaPro&gt;</w:t>
       </w:r>
-      <w:bookmarkEnd w:id="7"/>
+      <w:bookmarkEnd w:id="6"/>
     </w:p>
     <w:p>
       <w:pPr>
@@ -2666,7 +2685,7 @@
           <w:left w:w="70" w:type="dxa"/>
           <w:right w:w="70" w:type="dxa"/>
         </w:tblCellMar>
-        <w:tblLook w:val="0000"/>
+        <w:tblLook w:val="0000" w:firstRow="0" w:lastRow="0" w:firstColumn="0" w:lastColumn="0" w:noHBand="0" w:noVBand="0"/>
       </w:tblPr>
       <w:tblGrid>
         <w:gridCol w:w="2193"/>
@@ -2944,14 +2963,14 @@
           <w:lang w:val="es-ES"/>
         </w:rPr>
       </w:pPr>
-      <w:bookmarkStart w:id="8" w:name="_Toc334894218"/>
+      <w:bookmarkStart w:id="7" w:name="_Toc334894218"/>
       <w:r>
         <w:rPr>
           <w:lang w:val="es-ES"/>
         </w:rPr>
         <w:t>&lt;CC_ES004_TipoSolicitud&gt;</w:t>
       </w:r>
-      <w:bookmarkEnd w:id="8"/>
+      <w:bookmarkEnd w:id="7"/>
     </w:p>
     <w:p>
       <w:pPr>
@@ -2984,7 +3003,7 @@
           <w:left w:w="70" w:type="dxa"/>
           <w:right w:w="70" w:type="dxa"/>
         </w:tblCellMar>
-        <w:tblLook w:val="0000"/>
+        <w:tblLook w:val="0000" w:firstRow="0" w:lastRow="0" w:firstColumn="0" w:lastColumn="0" w:noHBand="0" w:noVBand="0"/>
       </w:tblPr>
       <w:tblGrid>
         <w:gridCol w:w="2193"/>
@@ -3257,14 +3276,14 @@
           <w:lang w:val="es-ES"/>
         </w:rPr>
       </w:pPr>
-      <w:bookmarkStart w:id="9" w:name="_Toc334894219"/>
+      <w:bookmarkStart w:id="8" w:name="_Toc334894219"/>
       <w:r>
         <w:rPr>
           <w:lang w:val="es-ES"/>
         </w:rPr>
         <w:t>&lt;CC_ES005_Solicitud&gt;</w:t>
       </w:r>
-      <w:bookmarkEnd w:id="9"/>
+      <w:bookmarkEnd w:id="8"/>
     </w:p>
     <w:p>
       <w:pPr>
@@ -3297,7 +3316,7 @@
           <w:left w:w="70" w:type="dxa"/>
           <w:right w:w="70" w:type="dxa"/>
         </w:tblCellMar>
-        <w:tblLook w:val="0000"/>
+        <w:tblLook w:val="0000" w:firstRow="0" w:lastRow="0" w:firstColumn="0" w:lastColumn="0" w:noHBand="0" w:noVBand="0"/>
       </w:tblPr>
       <w:tblGrid>
         <w:gridCol w:w="2193"/>
@@ -3570,14 +3589,14 @@
           <w:lang w:val="es-ES"/>
         </w:rPr>
       </w:pPr>
-      <w:bookmarkStart w:id="10" w:name="_Toc334894220"/>
+      <w:bookmarkStart w:id="9" w:name="_Toc334894220"/>
       <w:r>
         <w:rPr>
           <w:lang w:val="es-ES"/>
         </w:rPr>
         <w:t>&lt;CC_ES006_ClausulaPredefinida&gt;</w:t>
       </w:r>
-      <w:bookmarkEnd w:id="10"/>
+      <w:bookmarkEnd w:id="9"/>
     </w:p>
     <w:p>
       <w:pPr>
@@ -3610,7 +3629,7 @@
           <w:left w:w="70" w:type="dxa"/>
           <w:right w:w="70" w:type="dxa"/>
         </w:tblCellMar>
-        <w:tblLook w:val="0000"/>
+        <w:tblLook w:val="0000" w:firstRow="0" w:lastRow="0" w:firstColumn="0" w:lastColumn="0" w:noHBand="0" w:noVBand="0"/>
       </w:tblPr>
       <w:tblGrid>
         <w:gridCol w:w="2193"/>
@@ -3738,14 +3757,12 @@
                 <w:lang w:val="es-ES"/>
               </w:rPr>
             </w:pPr>
-            <w:proofErr w:type="spellStart"/>
             <w:r>
               <w:rPr>
                 <w:lang w:val="es-ES"/>
               </w:rPr>
               <w:t>Descripcion</w:t>
             </w:r>
-            <w:proofErr w:type="spellEnd"/>
           </w:p>
         </w:tc>
         <w:tc>
@@ -3776,14 +3793,12 @@
                 <w:lang w:val="es-ES"/>
               </w:rPr>
             </w:pPr>
-            <w:proofErr w:type="spellStart"/>
             <w:r>
               <w:rPr>
                 <w:lang w:val="es-ES"/>
               </w:rPr>
               <w:t>String</w:t>
             </w:r>
-            <w:proofErr w:type="spellEnd"/>
           </w:p>
         </w:tc>
         <w:tc>
@@ -3867,14 +3882,12 @@
                 <w:lang w:val="es-ES"/>
               </w:rPr>
             </w:pPr>
-            <w:proofErr w:type="spellStart"/>
             <w:r>
               <w:rPr>
                 <w:lang w:val="es-ES"/>
               </w:rPr>
               <w:t>String</w:t>
             </w:r>
-            <w:proofErr w:type="spellEnd"/>
           </w:p>
         </w:tc>
         <w:tc>
@@ -3916,14 +3929,12 @@
                 <w:lang w:val="es-ES"/>
               </w:rPr>
             </w:pPr>
-            <w:proofErr w:type="spellStart"/>
             <w:r>
               <w:rPr>
                 <w:lang w:val="es-ES"/>
               </w:rPr>
               <w:t>FecReg</w:t>
             </w:r>
-            <w:proofErr w:type="spellEnd"/>
           </w:p>
         </w:tc>
         <w:tc>
@@ -4093,7 +4104,7 @@
           <w:lang w:val="es-ES"/>
         </w:rPr>
       </w:pPr>
-      <w:bookmarkStart w:id="11" w:name="_Toc334894221"/>
+      <w:bookmarkStart w:id="10" w:name="_Toc334894221"/>
       <w:r>
         <w:rPr>
           <w:lang w:val="es-ES"/>
@@ -4101,7 +4112,7 @@
         <w:lastRenderedPageBreak/>
         <w:t>&lt;CC_ES007_Contrato&gt;</w:t>
       </w:r>
-      <w:bookmarkEnd w:id="11"/>
+      <w:bookmarkEnd w:id="10"/>
     </w:p>
     <w:p>
       <w:pPr>
@@ -4134,7 +4145,7 @@
           <w:left w:w="70" w:type="dxa"/>
           <w:right w:w="70" w:type="dxa"/>
         </w:tblCellMar>
-        <w:tblLook w:val="0000"/>
+        <w:tblLook w:val="0000" w:firstRow="0" w:lastRow="0" w:firstColumn="0" w:lastColumn="0" w:noHBand="0" w:noVBand="0"/>
       </w:tblPr>
       <w:tblGrid>
         <w:gridCol w:w="2193"/>
@@ -4407,14 +4418,14 @@
           <w:lang w:val="es-ES"/>
         </w:rPr>
       </w:pPr>
-      <w:bookmarkStart w:id="12" w:name="_Toc334894222"/>
+      <w:bookmarkStart w:id="11" w:name="_Toc334894222"/>
       <w:r>
         <w:rPr>
           <w:lang w:val="es-ES"/>
         </w:rPr>
         <w:t>&lt;CC_ES008_Cliente&gt;</w:t>
       </w:r>
-      <w:bookmarkEnd w:id="12"/>
+      <w:bookmarkEnd w:id="11"/>
     </w:p>
     <w:p>
       <w:pPr>
@@ -4447,7 +4458,7 @@
           <w:left w:w="70" w:type="dxa"/>
           <w:right w:w="70" w:type="dxa"/>
         </w:tblCellMar>
-        <w:tblLook w:val="0000"/>
+        <w:tblLook w:val="0000" w:firstRow="0" w:lastRow="0" w:firstColumn="0" w:lastColumn="0" w:noHBand="0" w:noVBand="0"/>
       </w:tblPr>
       <w:tblGrid>
         <w:gridCol w:w="2193"/>
@@ -4720,14 +4731,14 @@
           <w:lang w:val="es-ES"/>
         </w:rPr>
       </w:pPr>
-      <w:bookmarkStart w:id="13" w:name="_Toc334894223"/>
+      <w:bookmarkStart w:id="12" w:name="_Toc334894223"/>
       <w:r>
         <w:rPr>
           <w:lang w:val="es-ES"/>
         </w:rPr>
         <w:t>&lt;CC_ES009_Cierre&gt;</w:t>
       </w:r>
-      <w:bookmarkEnd w:id="13"/>
+      <w:bookmarkEnd w:id="12"/>
     </w:p>
     <w:p>
       <w:pPr>
@@ -4760,7 +4771,7 @@
           <w:left w:w="70" w:type="dxa"/>
           <w:right w:w="70" w:type="dxa"/>
         </w:tblCellMar>
-        <w:tblLook w:val="0000"/>
+        <w:tblLook w:val="0000" w:firstRow="0" w:lastRow="0" w:firstColumn="0" w:lastColumn="0" w:noHBand="0" w:noVBand="0"/>
       </w:tblPr>
       <w:tblGrid>
         <w:gridCol w:w="2193"/>
@@ -4892,7 +4903,7 @@
               <w:rPr>
                 <w:lang w:val="es-ES"/>
               </w:rPr>
-              <w:t>&lt;nombre del atributo 1&gt;</w:t>
+              <w:t>Fecha</w:t>
             </w:r>
           </w:p>
         </w:tc>
@@ -4906,6 +4917,12 @@
                 <w:lang w:val="es-ES"/>
               </w:rPr>
             </w:pPr>
+            <w:r>
+              <w:rPr>
+                <w:lang w:val="es-ES"/>
+              </w:rPr>
+              <w:t>Fecha en la que se realiza el cierre del Contrato</w:t>
+            </w:r>
           </w:p>
         </w:tc>
         <w:tc>
@@ -4918,6 +4935,12 @@
                 <w:lang w:val="es-ES"/>
               </w:rPr>
             </w:pPr>
+            <w:r>
+              <w:rPr>
+                <w:lang w:val="es-ES"/>
+              </w:rPr>
+              <w:t>Date</w:t>
+            </w:r>
           </w:p>
         </w:tc>
         <w:tc>
@@ -4963,7 +4986,7 @@
               <w:rPr>
                 <w:lang w:val="es-ES"/>
               </w:rPr>
-              <w:t>&lt;nombre del atributo 2&gt;</w:t>
+              <w:t>Responsable</w:t>
             </w:r>
           </w:p>
         </w:tc>
@@ -4977,6 +5000,12 @@
                 <w:lang w:val="es-ES"/>
               </w:rPr>
             </w:pPr>
+            <w:r>
+              <w:rPr>
+                <w:lang w:val="es-ES"/>
+              </w:rPr>
+              <w:t>Persona que autoriza el cierre</w:t>
+            </w:r>
           </w:p>
         </w:tc>
         <w:tc>
@@ -4989,6 +5018,102 @@
                 <w:lang w:val="es-ES"/>
               </w:rPr>
             </w:pPr>
+            <w:r>
+              <w:rPr>
+                <w:lang w:val="es-ES"/>
+              </w:rPr>
+              <w:t>String</w:t>
+            </w:r>
+          </w:p>
+        </w:tc>
+        <w:tc>
+          <w:tcPr>
+            <w:tcW w:w="1325" w:type="dxa"/>
+          </w:tcPr>
+          <w:p>
+            <w:pPr>
+              <w:rPr>
+                <w:lang w:val="es-ES"/>
+              </w:rPr>
+            </w:pPr>
+          </w:p>
+        </w:tc>
+        <w:tc>
+          <w:tcPr>
+            <w:tcW w:w="1174" w:type="dxa"/>
+          </w:tcPr>
+          <w:p>
+            <w:pPr>
+              <w:rPr>
+                <w:lang w:val="es-ES"/>
+              </w:rPr>
+            </w:pPr>
+          </w:p>
+        </w:tc>
+      </w:tr>
+      <w:tr>
+        <w:trPr>
+          <w:cantSplit/>
+        </w:trPr>
+        <w:tc>
+          <w:tcPr>
+            <w:tcW w:w="2193" w:type="dxa"/>
+          </w:tcPr>
+          <w:p>
+            <w:pPr>
+              <w:rPr>
+                <w:lang w:val="es-ES"/>
+              </w:rPr>
+            </w:pPr>
+            <w:r>
+              <w:rPr>
+                <w:lang w:val="es-ES"/>
+              </w:rPr>
+              <w:t>Motivo</w:t>
+            </w:r>
+          </w:p>
+        </w:tc>
+        <w:tc>
+          <w:tcPr>
+            <w:tcW w:w="2886" w:type="dxa"/>
+          </w:tcPr>
+          <w:p>
+            <w:pPr>
+              <w:rPr>
+                <w:rFonts w:ascii="MV Boli" w:hAnsi="MV Boli" w:cs="MV Boli"/>
+                <w:lang w:val="es-ES"/>
+              </w:rPr>
+            </w:pPr>
+            <w:r>
+              <w:rPr>
+                <w:lang w:val="es-ES"/>
+              </w:rPr>
+              <w:t>Raz</w:t>
+            </w:r>
+            <w:r>
+              <w:rPr>
+                <w:lang w:val="es-ES"/>
+              </w:rPr>
+              <w:t>ones para dar por culminado el contrato</w:t>
+            </w:r>
+          </w:p>
+        </w:tc>
+        <w:tc>
+          <w:tcPr>
+            <w:tcW w:w="1319" w:type="dxa"/>
+          </w:tcPr>
+          <w:p>
+            <w:pPr>
+              <w:rPr>
+                <w:lang w:val="es-ES"/>
+              </w:rPr>
+            </w:pPr>
+            <w:r>
+              <w:rPr>
+                <w:lang w:val="es-ES"/>
+              </w:rPr>
+              <w:t>String</w:t>
+            </w:r>
           </w:p>
         </w:tc>
         <w:tc>
@@ -5033,14 +5158,14 @@
           <w:lang w:val="es-ES"/>
         </w:rPr>
       </w:pPr>
-      <w:bookmarkStart w:id="14" w:name="_Toc334894224"/>
+      <w:bookmarkStart w:id="13" w:name="_Toc334894224"/>
       <w:r>
         <w:rPr>
           <w:lang w:val="es-ES"/>
         </w:rPr>
         <w:t>&lt;CC_ES010_Adenda&gt;</w:t>
       </w:r>
-      <w:bookmarkEnd w:id="14"/>
+      <w:bookmarkEnd w:id="13"/>
     </w:p>
     <w:p>
       <w:pPr>
@@ -5073,7 +5198,7 @@
           <w:left w:w="70" w:type="dxa"/>
           <w:right w:w="70" w:type="dxa"/>
         </w:tblCellMar>
-        <w:tblLook w:val="0000"/>
+        <w:tblLook w:val="0000" w:firstRow="0" w:lastRow="0" w:firstColumn="0" w:lastColumn="0" w:noHBand="0" w:noVBand="0"/>
       </w:tblPr>
       <w:tblGrid>
         <w:gridCol w:w="2193"/>
@@ -5346,14 +5471,14 @@
           <w:lang w:val="es-ES"/>
         </w:rPr>
       </w:pPr>
-      <w:bookmarkStart w:id="15" w:name="_Toc334894225"/>
+      <w:bookmarkStart w:id="14" w:name="_Toc334894225"/>
       <w:r>
         <w:rPr>
           <w:lang w:val="es-ES"/>
         </w:rPr>
         <w:t>&lt;CC_ES011_TipoContrato&gt;</w:t>
       </w:r>
-      <w:bookmarkEnd w:id="15"/>
+      <w:bookmarkEnd w:id="14"/>
     </w:p>
     <w:p>
       <w:pPr>
@@ -5386,7 +5511,7 @@
           <w:left w:w="70" w:type="dxa"/>
           <w:right w:w="70" w:type="dxa"/>
         </w:tblCellMar>
-        <w:tblLook w:val="0000"/>
+        <w:tblLook w:val="0000" w:firstRow="0" w:lastRow="0" w:firstColumn="0" w:lastColumn="0" w:noHBand="0" w:noVBand="0"/>
       </w:tblPr>
       <w:tblGrid>
         <w:gridCol w:w="2193"/>
@@ -5659,14 +5784,14 @@
           <w:lang w:val="es-ES"/>
         </w:rPr>
       </w:pPr>
-      <w:bookmarkStart w:id="16" w:name="_Toc334894226"/>
+      <w:bookmarkStart w:id="15" w:name="_Toc334894226"/>
       <w:r>
         <w:rPr>
           <w:lang w:val="es-ES"/>
         </w:rPr>
         <w:t>&lt;CC_ES012_Rol&gt;</w:t>
       </w:r>
-      <w:bookmarkEnd w:id="16"/>
+      <w:bookmarkEnd w:id="15"/>
     </w:p>
     <w:p>
       <w:pPr>
@@ -5699,7 +5824,7 @@
           <w:left w:w="70" w:type="dxa"/>
           <w:right w:w="70" w:type="dxa"/>
         </w:tblCellMar>
-        <w:tblLook w:val="0000"/>
+        <w:tblLook w:val="0000" w:firstRow="0" w:lastRow="0" w:firstColumn="0" w:lastColumn="0" w:noHBand="0" w:noVBand="0"/>
       </w:tblPr>
       <w:tblGrid>
         <w:gridCol w:w="2193"/>
@@ -5972,14 +6097,14 @@
           <w:lang w:val="es-ES"/>
         </w:rPr>
       </w:pPr>
-      <w:bookmarkStart w:id="17" w:name="_Toc334894227"/>
+      <w:bookmarkStart w:id="16" w:name="_Toc334894227"/>
       <w:r>
         <w:rPr>
           <w:lang w:val="es-ES"/>
         </w:rPr>
         <w:t>&lt;CC_ES013_LineaServicio&gt;</w:t>
       </w:r>
-      <w:bookmarkEnd w:id="17"/>
+      <w:bookmarkEnd w:id="16"/>
     </w:p>
     <w:p>
       <w:pPr>
@@ -6012,7 +6137,7 @@
           <w:left w:w="70" w:type="dxa"/>
           <w:right w:w="70" w:type="dxa"/>
         </w:tblCellMar>
-        <w:tblLook w:val="0000"/>
+        <w:tblLook w:val="0000" w:firstRow="0" w:lastRow="0" w:firstColumn="0" w:lastColumn="0" w:noHBand="0" w:noVBand="0"/>
       </w:tblPr>
       <w:tblGrid>
         <w:gridCol w:w="2193"/>
@@ -6144,6 +6269,7 @@
               <w:rPr>
                 <w:lang w:val="es-ES"/>
               </w:rPr>
+              <w:lastRenderedPageBreak/>
               <w:t>Descripción</w:t>
             </w:r>
           </w:p>
@@ -6162,21 +6288,7 @@
               <w:rPr>
                 <w:lang w:val="es-ES"/>
               </w:rPr>
-              <w:t xml:space="preserve">Descripción de </w:t>
-            </w:r>
-            <w:proofErr w:type="spellStart"/>
-            <w:r>
-              <w:rPr>
-                <w:lang w:val="es-ES"/>
-              </w:rPr>
-              <w:t>Linea</w:t>
-            </w:r>
-            <w:proofErr w:type="spellEnd"/>
-            <w:r>
-              <w:rPr>
-                <w:lang w:val="es-ES"/>
-              </w:rPr>
-              <w:t xml:space="preserve"> de servicio</w:t>
+              <w:t>Descripción de Linea de servicio</w:t>
             </w:r>
           </w:p>
         </w:tc>
@@ -6190,14 +6302,12 @@
                 <w:lang w:val="es-ES"/>
               </w:rPr>
             </w:pPr>
-            <w:proofErr w:type="spellStart"/>
             <w:r>
               <w:rPr>
                 <w:lang w:val="es-ES"/>
               </w:rPr>
               <w:t>String</w:t>
             </w:r>
-            <w:proofErr w:type="spellEnd"/>
           </w:p>
         </w:tc>
         <w:tc>
@@ -6239,14 +6349,12 @@
                 <w:lang w:val="es-ES"/>
               </w:rPr>
             </w:pPr>
-            <w:proofErr w:type="spellStart"/>
             <w:r>
               <w:rPr>
                 <w:lang w:val="es-ES"/>
               </w:rPr>
               <w:t>PlazoMaximo</w:t>
             </w:r>
-            <w:proofErr w:type="spellEnd"/>
           </w:p>
         </w:tc>
         <w:tc>
@@ -6340,21 +6448,7 @@
               <w:rPr>
                 <w:lang w:val="es-ES"/>
               </w:rPr>
-              <w:t xml:space="preserve">Estado de </w:t>
-            </w:r>
-            <w:proofErr w:type="spellStart"/>
-            <w:r>
-              <w:rPr>
-                <w:lang w:val="es-ES"/>
-              </w:rPr>
-              <w:t>Linea</w:t>
-            </w:r>
-            <w:proofErr w:type="spellEnd"/>
-            <w:r>
-              <w:rPr>
-                <w:lang w:val="es-ES"/>
-              </w:rPr>
-              <w:t xml:space="preserve"> de servicio</w:t>
+              <w:t>Estado de Linea de servicio</w:t>
             </w:r>
           </w:p>
         </w:tc>
@@ -6415,14 +6509,14 @@
           <w:lang w:val="es-ES"/>
         </w:rPr>
       </w:pPr>
-      <w:bookmarkStart w:id="18" w:name="_Toc334894228"/>
+      <w:bookmarkStart w:id="17" w:name="_Toc334894228"/>
       <w:r>
         <w:rPr>
           <w:lang w:val="es-ES"/>
         </w:rPr>
         <w:t>&lt;CC_ES014_Servicio&gt;</w:t>
       </w:r>
-      <w:bookmarkEnd w:id="18"/>
+      <w:bookmarkEnd w:id="17"/>
     </w:p>
     <w:p>
       <w:pPr>
@@ -6455,7 +6549,7 @@
           <w:left w:w="70" w:type="dxa"/>
           <w:right w:w="70" w:type="dxa"/>
         </w:tblCellMar>
-        <w:tblLook w:val="0000"/>
+        <w:tblLook w:val="0000" w:firstRow="0" w:lastRow="0" w:firstColumn="0" w:lastColumn="0" w:noHBand="0" w:noVBand="0"/>
       </w:tblPr>
       <w:tblGrid>
         <w:gridCol w:w="2193"/>
@@ -6587,7 +6681,7 @@
               <w:rPr>
                 <w:lang w:val="es-ES"/>
               </w:rPr>
-              <w:t>&lt;nombre del atributo 1&gt;</w:t>
+              <w:t>Descripcion</w:t>
             </w:r>
           </w:p>
         </w:tc>
@@ -6601,6 +6695,12 @@
                 <w:lang w:val="es-ES"/>
               </w:rPr>
             </w:pPr>
+            <w:r>
+              <w:rPr>
+                <w:lang w:val="es-ES"/>
+              </w:rPr>
+              <w:t>Descripción del servicio</w:t>
+            </w:r>
           </w:p>
         </w:tc>
         <w:tc>
@@ -6613,6 +6713,12 @@
                 <w:lang w:val="es-ES"/>
               </w:rPr>
             </w:pPr>
+            <w:r>
+              <w:rPr>
+                <w:lang w:val="es-ES"/>
+              </w:rPr>
+              <w:t>String</w:t>
+            </w:r>
           </w:p>
         </w:tc>
         <w:tc>
@@ -6658,7 +6764,7 @@
               <w:rPr>
                 <w:lang w:val="es-ES"/>
               </w:rPr>
-              <w:t>&lt;nombre del atributo 2&gt;</w:t>
+              <w:t>Monto</w:t>
             </w:r>
           </w:p>
         </w:tc>
@@ -6672,6 +6778,12 @@
                 <w:lang w:val="es-ES"/>
               </w:rPr>
             </w:pPr>
+            <w:r>
+              <w:rPr>
+                <w:lang w:val="es-ES"/>
+              </w:rPr>
+              <w:t>Monto asignado para el servicio</w:t>
+            </w:r>
           </w:p>
         </w:tc>
         <w:tc>
@@ -6684,6 +6796,12 @@
                 <w:lang w:val="es-ES"/>
               </w:rPr>
             </w:pPr>
+            <w:r>
+              <w:rPr>
+                <w:lang w:val="es-ES"/>
+              </w:rPr>
+              <w:t>Double</w:t>
+            </w:r>
           </w:p>
         </w:tc>
         <w:tc>
@@ -6728,14 +6846,14 @@
           <w:lang w:val="es-ES"/>
         </w:rPr>
       </w:pPr>
-      <w:bookmarkStart w:id="19" w:name="_Toc334894229"/>
+      <w:bookmarkStart w:id="18" w:name="_Toc334894229"/>
       <w:r>
         <w:rPr>
           <w:lang w:val="es-ES"/>
         </w:rPr>
         <w:t>&lt;CC_ES015_SLA&gt;</w:t>
       </w:r>
-      <w:bookmarkEnd w:id="19"/>
+      <w:bookmarkEnd w:id="18"/>
     </w:p>
     <w:p>
       <w:pPr>
@@ -6768,7 +6886,7 @@
           <w:left w:w="70" w:type="dxa"/>
           <w:right w:w="70" w:type="dxa"/>
         </w:tblCellMar>
-        <w:tblLook w:val="0000"/>
+        <w:tblLook w:val="0000" w:firstRow="0" w:lastRow="0" w:firstColumn="0" w:lastColumn="0" w:noHBand="0" w:noVBand="0"/>
       </w:tblPr>
       <w:tblGrid>
         <w:gridCol w:w="2193"/>
@@ -7041,14 +7159,14 @@
           <w:lang w:val="es-ES"/>
         </w:rPr>
       </w:pPr>
-      <w:bookmarkStart w:id="20" w:name="_Toc334894230"/>
+      <w:bookmarkStart w:id="19" w:name="_Toc334894230"/>
       <w:r>
         <w:rPr>
           <w:lang w:val="es-ES"/>
         </w:rPr>
         <w:t>&lt;CC_ES016_Anulación&gt;</w:t>
       </w:r>
-      <w:bookmarkEnd w:id="20"/>
+      <w:bookmarkEnd w:id="19"/>
     </w:p>
     <w:p>
       <w:pPr>
@@ -7081,7 +7199,7 @@
           <w:left w:w="70" w:type="dxa"/>
           <w:right w:w="70" w:type="dxa"/>
         </w:tblCellMar>
-        <w:tblLook w:val="0000"/>
+        <w:tblLook w:val="0000" w:firstRow="0" w:lastRow="0" w:firstColumn="0" w:lastColumn="0" w:noHBand="0" w:noVBand="0"/>
       </w:tblPr>
       <w:tblGrid>
         <w:gridCol w:w="2193"/>
@@ -7354,14 +7472,14 @@
           <w:lang w:val="es-ES"/>
         </w:rPr>
       </w:pPr>
-      <w:bookmarkStart w:id="21" w:name="_Toc334894231"/>
+      <w:bookmarkStart w:id="20" w:name="_Toc334894231"/>
       <w:r>
         <w:rPr>
           <w:lang w:val="es-ES"/>
         </w:rPr>
         <w:t>&lt;CC_ES017_CartaFianza&gt;</w:t>
       </w:r>
-      <w:bookmarkEnd w:id="21"/>
+      <w:bookmarkEnd w:id="20"/>
     </w:p>
     <w:p>
       <w:pPr>
@@ -7394,7 +7512,7 @@
           <w:left w:w="70" w:type="dxa"/>
           <w:right w:w="70" w:type="dxa"/>
         </w:tblCellMar>
-        <w:tblLook w:val="0000"/>
+        <w:tblLook w:val="0000" w:firstRow="0" w:lastRow="0" w:firstColumn="0" w:lastColumn="0" w:noHBand="0" w:noVBand="0"/>
       </w:tblPr>
       <w:tblGrid>
         <w:gridCol w:w="2193"/>
@@ -7526,7 +7644,7 @@
               <w:rPr>
                 <w:lang w:val="es-ES"/>
               </w:rPr>
-              <w:t>&lt;nombre del atributo 1&gt;</w:t>
+              <w:t>Descripcion</w:t>
             </w:r>
           </w:p>
         </w:tc>
@@ -7540,6 +7658,12 @@
                 <w:lang w:val="es-ES"/>
               </w:rPr>
             </w:pPr>
+            <w:r>
+              <w:rPr>
+                <w:lang w:val="es-ES"/>
+              </w:rPr>
+              <w:t>Razones para ejecutar la Carta Fianza</w:t>
+            </w:r>
           </w:p>
         </w:tc>
         <w:tc>
@@ -7552,6 +7676,12 @@
                 <w:lang w:val="es-ES"/>
               </w:rPr>
             </w:pPr>
+            <w:r>
+              <w:rPr>
+                <w:lang w:val="es-ES"/>
+              </w:rPr>
+              <w:t>String</w:t>
+            </w:r>
           </w:p>
         </w:tc>
         <w:tc>
@@ -7597,7 +7727,7 @@
               <w:rPr>
                 <w:lang w:val="es-ES"/>
               </w:rPr>
-              <w:t>&lt;nombre del atributo 2&gt;</w:t>
+              <w:t>Banco</w:t>
             </w:r>
           </w:p>
         </w:tc>
@@ -7611,6 +7741,12 @@
                 <w:lang w:val="es-ES"/>
               </w:rPr>
             </w:pPr>
+            <w:r>
+              <w:rPr>
+                <w:lang w:val="es-ES"/>
+              </w:rPr>
+              <w:t>Nombre del Banco</w:t>
+            </w:r>
           </w:p>
         </w:tc>
         <w:tc>
@@ -7623,6 +7759,429 @@
                 <w:lang w:val="es-ES"/>
               </w:rPr>
             </w:pPr>
+            <w:r>
+              <w:rPr>
+                <w:lang w:val="es-ES"/>
+              </w:rPr>
+              <w:t>String</w:t>
+            </w:r>
+          </w:p>
+        </w:tc>
+        <w:tc>
+          <w:tcPr>
+            <w:tcW w:w="1325" w:type="dxa"/>
+          </w:tcPr>
+          <w:p>
+            <w:pPr>
+              <w:rPr>
+                <w:lang w:val="es-ES"/>
+              </w:rPr>
+            </w:pPr>
+          </w:p>
+        </w:tc>
+        <w:tc>
+          <w:tcPr>
+            <w:tcW w:w="1174" w:type="dxa"/>
+          </w:tcPr>
+          <w:p>
+            <w:pPr>
+              <w:rPr>
+                <w:lang w:val="es-ES"/>
+              </w:rPr>
+            </w:pPr>
+          </w:p>
+        </w:tc>
+      </w:tr>
+      <w:tr>
+        <w:trPr>
+          <w:cantSplit/>
+        </w:trPr>
+        <w:tc>
+          <w:tcPr>
+            <w:tcW w:w="2193" w:type="dxa"/>
+          </w:tcPr>
+          <w:p>
+            <w:pPr>
+              <w:rPr>
+                <w:lang w:val="es-ES"/>
+              </w:rPr>
+            </w:pPr>
+            <w:r>
+              <w:rPr>
+                <w:lang w:val="es-ES"/>
+              </w:rPr>
+              <w:t>Fecha</w:t>
+            </w:r>
+          </w:p>
+        </w:tc>
+        <w:tc>
+          <w:tcPr>
+            <w:tcW w:w="2886" w:type="dxa"/>
+          </w:tcPr>
+          <w:p>
+            <w:pPr>
+              <w:rPr>
+                <w:lang w:val="es-ES"/>
+              </w:rPr>
+            </w:pPr>
+            <w:r>
+              <w:rPr>
+                <w:lang w:val="es-ES"/>
+              </w:rPr>
+              <w:t>Fecha a partir de</w:t>
+            </w:r>
+          </w:p>
+        </w:tc>
+        <w:tc>
+          <w:tcPr>
+            <w:tcW w:w="1319" w:type="dxa"/>
+          </w:tcPr>
+          <w:p>
+            <w:pPr>
+              <w:rPr>
+                <w:lang w:val="es-ES"/>
+              </w:rPr>
+            </w:pPr>
+            <w:r>
+              <w:rPr>
+                <w:lang w:val="es-ES"/>
+              </w:rPr>
+              <w:t>Date</w:t>
+            </w:r>
+            <w:bookmarkStart w:id="21" w:name="_GoBack"/>
+            <w:bookmarkEnd w:id="21"/>
+          </w:p>
+        </w:tc>
+        <w:tc>
+          <w:tcPr>
+            <w:tcW w:w="1325" w:type="dxa"/>
+          </w:tcPr>
+          <w:p>
+            <w:pPr>
+              <w:rPr>
+                <w:lang w:val="es-ES"/>
+              </w:rPr>
+            </w:pPr>
+          </w:p>
+        </w:tc>
+        <w:tc>
+          <w:tcPr>
+            <w:tcW w:w="1174" w:type="dxa"/>
+          </w:tcPr>
+          <w:p>
+            <w:pPr>
+              <w:rPr>
+                <w:lang w:val="es-ES"/>
+              </w:rPr>
+            </w:pPr>
+          </w:p>
+        </w:tc>
+      </w:tr>
+      <w:tr>
+        <w:trPr>
+          <w:cantSplit/>
+        </w:trPr>
+        <w:tc>
+          <w:tcPr>
+            <w:tcW w:w="2193" w:type="dxa"/>
+          </w:tcPr>
+          <w:p>
+            <w:pPr>
+              <w:rPr>
+                <w:lang w:val="es-ES"/>
+              </w:rPr>
+            </w:pPr>
+            <w:r>
+              <w:rPr>
+                <w:lang w:val="es-ES"/>
+              </w:rPr>
+              <w:t>TipoMoneda</w:t>
+            </w:r>
+          </w:p>
+        </w:tc>
+        <w:tc>
+          <w:tcPr>
+            <w:tcW w:w="2886" w:type="dxa"/>
+          </w:tcPr>
+          <w:p>
+            <w:pPr>
+              <w:rPr>
+                <w:lang w:val="es-ES"/>
+              </w:rPr>
+            </w:pPr>
+            <w:r>
+              <w:rPr>
+                <w:lang w:val="es-ES"/>
+              </w:rPr>
+              <w:t>Tipo de moneda de la Carta Fianza</w:t>
+            </w:r>
+          </w:p>
+        </w:tc>
+        <w:tc>
+          <w:tcPr>
+            <w:tcW w:w="1319" w:type="dxa"/>
+          </w:tcPr>
+          <w:p>
+            <w:pPr>
+              <w:rPr>
+                <w:lang w:val="es-ES"/>
+              </w:rPr>
+            </w:pPr>
+            <w:r>
+              <w:rPr>
+                <w:lang w:val="es-ES"/>
+              </w:rPr>
+              <w:t>String</w:t>
+            </w:r>
+          </w:p>
+        </w:tc>
+        <w:tc>
+          <w:tcPr>
+            <w:tcW w:w="1325" w:type="dxa"/>
+          </w:tcPr>
+          <w:p>
+            <w:pPr>
+              <w:rPr>
+                <w:lang w:val="es-ES"/>
+              </w:rPr>
+            </w:pPr>
+          </w:p>
+        </w:tc>
+        <w:tc>
+          <w:tcPr>
+            <w:tcW w:w="1174" w:type="dxa"/>
+          </w:tcPr>
+          <w:p>
+            <w:pPr>
+              <w:rPr>
+                <w:lang w:val="es-ES"/>
+              </w:rPr>
+            </w:pPr>
+          </w:p>
+        </w:tc>
+      </w:tr>
+      <w:tr>
+        <w:trPr>
+          <w:cantSplit/>
+        </w:trPr>
+        <w:tc>
+          <w:tcPr>
+            <w:tcW w:w="2193" w:type="dxa"/>
+          </w:tcPr>
+          <w:p>
+            <w:pPr>
+              <w:rPr>
+                <w:lang w:val="es-ES"/>
+              </w:rPr>
+            </w:pPr>
+            <w:r>
+              <w:rPr>
+                <w:lang w:val="es-ES"/>
+              </w:rPr>
+              <w:t>Monto</w:t>
+            </w:r>
+          </w:p>
+        </w:tc>
+        <w:tc>
+          <w:tcPr>
+            <w:tcW w:w="2886" w:type="dxa"/>
+          </w:tcPr>
+          <w:p>
+            <w:pPr>
+              <w:rPr>
+                <w:lang w:val="es-ES"/>
+              </w:rPr>
+            </w:pPr>
+            <w:r>
+              <w:rPr>
+                <w:lang w:val="es-ES"/>
+              </w:rPr>
+              <w:t>Monto establecido como fianza para el Contrato</w:t>
+            </w:r>
+          </w:p>
+        </w:tc>
+        <w:tc>
+          <w:tcPr>
+            <w:tcW w:w="1319" w:type="dxa"/>
+          </w:tcPr>
+          <w:p>
+            <w:pPr>
+              <w:rPr>
+                <w:lang w:val="es-ES"/>
+              </w:rPr>
+            </w:pPr>
+            <w:r>
+              <w:rPr>
+                <w:lang w:val="es-ES"/>
+              </w:rPr>
+              <w:t>Double</w:t>
+            </w:r>
+          </w:p>
+        </w:tc>
+        <w:tc>
+          <w:tcPr>
+            <w:tcW w:w="1325" w:type="dxa"/>
+          </w:tcPr>
+          <w:p>
+            <w:pPr>
+              <w:rPr>
+                <w:lang w:val="es-ES"/>
+              </w:rPr>
+            </w:pPr>
+          </w:p>
+        </w:tc>
+        <w:tc>
+          <w:tcPr>
+            <w:tcW w:w="1174" w:type="dxa"/>
+          </w:tcPr>
+          <w:p>
+            <w:pPr>
+              <w:rPr>
+                <w:lang w:val="es-ES"/>
+              </w:rPr>
+            </w:pPr>
+          </w:p>
+        </w:tc>
+      </w:tr>
+      <w:tr>
+        <w:trPr>
+          <w:cantSplit/>
+        </w:trPr>
+        <w:tc>
+          <w:tcPr>
+            <w:tcW w:w="2193" w:type="dxa"/>
+          </w:tcPr>
+          <w:p>
+            <w:pPr>
+              <w:rPr>
+                <w:lang w:val="es-ES"/>
+              </w:rPr>
+            </w:pPr>
+            <w:r>
+              <w:rPr>
+                <w:lang w:val="es-ES"/>
+              </w:rPr>
+              <w:t>Representante</w:t>
+            </w:r>
+          </w:p>
+        </w:tc>
+        <w:tc>
+          <w:tcPr>
+            <w:tcW w:w="2886" w:type="dxa"/>
+          </w:tcPr>
+          <w:p>
+            <w:pPr>
+              <w:rPr>
+                <w:lang w:val="es-ES"/>
+              </w:rPr>
+            </w:pPr>
+            <w:r>
+              <w:rPr>
+                <w:lang w:val="es-ES"/>
+              </w:rPr>
+              <w:t>Nombre del representante del cliente que ejecutará la Carta Fianza</w:t>
+            </w:r>
+          </w:p>
+        </w:tc>
+        <w:tc>
+          <w:tcPr>
+            <w:tcW w:w="1319" w:type="dxa"/>
+          </w:tcPr>
+          <w:p>
+            <w:pPr>
+              <w:rPr>
+                <w:lang w:val="es-ES"/>
+              </w:rPr>
+            </w:pPr>
+            <w:r>
+              <w:rPr>
+                <w:lang w:val="es-ES"/>
+              </w:rPr>
+              <w:t>String</w:t>
+            </w:r>
+          </w:p>
+        </w:tc>
+        <w:tc>
+          <w:tcPr>
+            <w:tcW w:w="1325" w:type="dxa"/>
+          </w:tcPr>
+          <w:p>
+            <w:pPr>
+              <w:rPr>
+                <w:lang w:val="es-ES"/>
+              </w:rPr>
+            </w:pPr>
+          </w:p>
+        </w:tc>
+        <w:tc>
+          <w:tcPr>
+            <w:tcW w:w="1174" w:type="dxa"/>
+          </w:tcPr>
+          <w:p>
+            <w:pPr>
+              <w:rPr>
+                <w:lang w:val="es-ES"/>
+              </w:rPr>
+            </w:pPr>
+          </w:p>
+        </w:tc>
+      </w:tr>
+      <w:tr>
+        <w:trPr>
+          <w:cantSplit/>
+        </w:trPr>
+        <w:tc>
+          <w:tcPr>
+            <w:tcW w:w="2193" w:type="dxa"/>
+          </w:tcPr>
+          <w:p>
+            <w:pPr>
+              <w:rPr>
+                <w:lang w:val="es-ES"/>
+              </w:rPr>
+            </w:pPr>
+            <w:r>
+              <w:rPr>
+                <w:lang w:val="es-ES"/>
+              </w:rPr>
+              <w:t>NroDocumento</w:t>
+            </w:r>
+          </w:p>
+        </w:tc>
+        <w:tc>
+          <w:tcPr>
+            <w:tcW w:w="2886" w:type="dxa"/>
+          </w:tcPr>
+          <w:p>
+            <w:pPr>
+              <w:rPr>
+                <w:lang w:val="es-ES"/>
+              </w:rPr>
+            </w:pPr>
+            <w:r>
+              <w:rPr>
+                <w:lang w:val="es-ES"/>
+              </w:rPr>
+              <w:t>Número de documento del representate</w:t>
+            </w:r>
+          </w:p>
+        </w:tc>
+        <w:tc>
+          <w:tcPr>
+            <w:tcW w:w="1319" w:type="dxa"/>
+          </w:tcPr>
+          <w:p>
+            <w:pPr>
+              <w:rPr>
+                <w:lang w:val="es-ES"/>
+              </w:rPr>
+            </w:pPr>
+            <w:r>
+              <w:rPr>
+                <w:lang w:val="es-ES"/>
+              </w:rPr>
+              <w:t>String</w:t>
+            </w:r>
           </w:p>
         </w:tc>
         <w:tc>
@@ -7654,14 +8213,11 @@
     <w:p>
       <w:pPr>
         <w:pStyle w:val="Textoindependiente"/>
-        <w:rPr>
-          <w:lang w:val="en-US"/>
-        </w:rPr>
       </w:pPr>
     </w:p>
     <w:sectPr>
-      <w:headerReference w:type="default" r:id="rId7"/>
-      <w:footerReference w:type="default" r:id="rId8"/>
+      <w:headerReference w:type="default" r:id="rId8"/>
+      <w:footerReference w:type="default" r:id="rId9"/>
       <w:pgSz w:w="12240" w:h="15840" w:code="1"/>
       <w:pgMar w:top="1440" w:right="1440" w:bottom="1440" w:left="1440" w:header="720" w:footer="720" w:gutter="0"/>
       <w:cols w:space="720"/>
@@ -7671,7 +8227,7 @@
 </file>
 
 <file path=word/endnotes.xml><?xml version="1.0" encoding="utf-8"?>
-<w:endnotes xmlns:ve="http://schemas.openxmlformats.org/markup-compatibility/2006" xmlns:o="urn:schemas-microsoft-com:office:office" xmlns:r="http://schemas.openxmlformats.org/officeDocument/2006/relationships" xmlns:m="http://schemas.openxmlformats.org/officeDocument/2006/math" xmlns:v="urn:schemas-microsoft-com:vml" xmlns:wp="http://schemas.openxmlformats.org/drawingml/2006/wordprocessingDrawing" xmlns:w10="urn:schemas-microsoft-com:office:word" xmlns:w="http://schemas.openxmlformats.org/wordprocessingml/2006/main" xmlns:wne="http://schemas.microsoft.com/office/word/2006/wordml">
+<w:endnotes xmlns:wpc="http://schemas.microsoft.com/office/word/2010/wordprocessingCanvas" xmlns:mc="http://schemas.openxmlformats.org/markup-compatibility/2006" xmlns:o="urn:schemas-microsoft-com:office:office" xmlns:r="http://schemas.openxmlformats.org/officeDocument/2006/relationships" xmlns:m="http://schemas.openxmlformats.org/officeDocument/2006/math" xmlns:v="urn:schemas-microsoft-com:vml" xmlns:wp14="http://schemas.microsoft.com/office/word/2010/wordprocessingDrawing" xmlns:wp="http://schemas.openxmlformats.org/drawingml/2006/wordprocessingDrawing" xmlns:w10="urn:schemas-microsoft-com:office:word" xmlns:w="http://schemas.openxmlformats.org/wordprocessingml/2006/main" xmlns:w14="http://schemas.microsoft.com/office/word/2010/wordml" xmlns:wpg="http://schemas.microsoft.com/office/word/2010/wordprocessingGroup" xmlns:wpi="http://schemas.microsoft.com/office/word/2010/wordprocessingInk" xmlns:wne="http://schemas.microsoft.com/office/word/2006/wordml" xmlns:wps="http://schemas.microsoft.com/office/word/2010/wordprocessingShape" mc:Ignorable="w14 wp14">
   <w:endnote w:type="separator" w:id="-1">
     <w:p>
       <w:r>
@@ -7690,7 +8246,7 @@
 </file>
 
 <file path=word/footer1.xml><?xml version="1.0" encoding="utf-8"?>
-<w:ftr xmlns:ve="http://schemas.openxmlformats.org/markup-compatibility/2006" xmlns:o="urn:schemas-microsoft-com:office:office" xmlns:r="http://schemas.openxmlformats.org/officeDocument/2006/relationships" xmlns:m="http://schemas.openxmlformats.org/officeDocument/2006/math" xmlns:v="urn:schemas-microsoft-com:vml" xmlns:wp="http://schemas.openxmlformats.org/drawingml/2006/wordprocessingDrawing" xmlns:w10="urn:schemas-microsoft-com:office:word" xmlns:w="http://schemas.openxmlformats.org/wordprocessingml/2006/main" xmlns:wne="http://schemas.microsoft.com/office/word/2006/wordml">
+<w:ftr xmlns:wpc="http://schemas.microsoft.com/office/word/2010/wordprocessingCanvas" xmlns:mc="http://schemas.openxmlformats.org/markup-compatibility/2006" xmlns:o="urn:schemas-microsoft-com:office:office" xmlns:r="http://schemas.openxmlformats.org/officeDocument/2006/relationships" xmlns:m="http://schemas.openxmlformats.org/officeDocument/2006/math" xmlns:v="urn:schemas-microsoft-com:vml" xmlns:wp14="http://schemas.microsoft.com/office/word/2010/wordprocessingDrawing" xmlns:wp="http://schemas.openxmlformats.org/drawingml/2006/wordprocessingDrawing" xmlns:w10="urn:schemas-microsoft-com:office:word" xmlns:w="http://schemas.openxmlformats.org/wordprocessingml/2006/main" xmlns:w14="http://schemas.microsoft.com/office/word/2010/wordml" xmlns:wpg="http://schemas.microsoft.com/office/word/2010/wordprocessingGroup" xmlns:wpi="http://schemas.microsoft.com/office/word/2010/wordprocessingInk" xmlns:wne="http://schemas.microsoft.com/office/word/2006/wordml" xmlns:wps="http://schemas.microsoft.com/office/word/2010/wordprocessingShape" mc:Ignorable="w14 wp14">
   <w:tbl>
     <w:tblPr>
       <w:tblW w:w="0" w:type="auto"/>
@@ -7703,7 +8259,7 @@
         <w:insideV w:val="single" w:sz="6" w:space="0" w:color="auto"/>
       </w:tblBorders>
       <w:tblLayout w:type="fixed"/>
-      <w:tblLook w:val="0000"/>
+      <w:tblLook w:val="0000" w:firstRow="0" w:lastRow="0" w:firstColumn="0" w:lastColumn="0" w:noHBand="0" w:noVBand="0"/>
     </w:tblPr>
     <w:tblGrid>
       <w:gridCol w:w="3162"/>
@@ -7747,17 +8303,27 @@
           <w:r>
             <w:sym w:font="Symbol" w:char="F0D3"/>
           </w:r>
-          <w:fldSimple w:instr=" DOCPROPERTY &quot;Company&quot;  \* MERGEFORMAT ">
-            <w:r>
-              <w:t>&lt;</w:t>
-            </w:r>
-            <w:r>
-              <w:t>TMD S.A</w:t>
-            </w:r>
-            <w:r>
-              <w:t>&gt;</w:t>
-            </w:r>
-          </w:fldSimple>
+          <w:r>
+            <w:fldChar w:fldCharType="begin"/>
+          </w:r>
+          <w:r>
+            <w:instrText xml:space="preserve"> DOCPROPERTY "Company"  \* MERGEFORMAT </w:instrText>
+          </w:r>
+          <w:r>
+            <w:fldChar w:fldCharType="separate"/>
+          </w:r>
+          <w:r>
+            <w:t>&lt;</w:t>
+          </w:r>
+          <w:r>
+            <w:t>TMD S.A</w:t>
+          </w:r>
+          <w:r>
+            <w:t>&gt;</w:t>
+          </w:r>
+          <w:r>
+            <w:fldChar w:fldCharType="end"/>
+          </w:r>
           <w:r>
             <w:t xml:space="preserve">, </w:t>
           </w:r>
@@ -7821,7 +8387,7 @@
               <w:rStyle w:val="Nmerodepgina"/>
               <w:noProof/>
             </w:rPr>
-            <w:t>5</w:t>
+            <w:t>6</w:t>
           </w:r>
           <w:r>
             <w:rPr>
@@ -7842,7 +8408,7 @@
 </file>
 
 <file path=word/footnotes.xml><?xml version="1.0" encoding="utf-8"?>
-<w:footnotes xmlns:ve="http://schemas.openxmlformats.org/markup-compatibility/2006" xmlns:o="urn:schemas-microsoft-com:office:office" xmlns:r="http://schemas.openxmlformats.org/officeDocument/2006/relationships" xmlns:m="http://schemas.openxmlformats.org/officeDocument/2006/math" xmlns:v="urn:schemas-microsoft-com:vml" xmlns:wp="http://schemas.openxmlformats.org/drawingml/2006/wordprocessingDrawing" xmlns:w10="urn:schemas-microsoft-com:office:word" xmlns:w="http://schemas.openxmlformats.org/wordprocessingml/2006/main" xmlns:wne="http://schemas.microsoft.com/office/word/2006/wordml">
+<w:footnotes xmlns:wpc="http://schemas.microsoft.com/office/word/2010/wordprocessingCanvas" xmlns:mc="http://schemas.openxmlformats.org/markup-compatibility/2006" xmlns:o="urn:schemas-microsoft-com:office:office" xmlns:r="http://schemas.openxmlformats.org/officeDocument/2006/relationships" xmlns:m="http://schemas.openxmlformats.org/officeDocument/2006/math" xmlns:v="urn:schemas-microsoft-com:vml" xmlns:wp14="http://schemas.microsoft.com/office/word/2010/wordprocessingDrawing" xmlns:wp="http://schemas.openxmlformats.org/drawingml/2006/wordprocessingDrawing" xmlns:w10="urn:schemas-microsoft-com:office:word" xmlns:w="http://schemas.openxmlformats.org/wordprocessingml/2006/main" xmlns:w14="http://schemas.microsoft.com/office/word/2010/wordml" xmlns:wpg="http://schemas.microsoft.com/office/word/2010/wordprocessingGroup" xmlns:wpi="http://schemas.microsoft.com/office/word/2010/wordprocessingInk" xmlns:wne="http://schemas.microsoft.com/office/word/2006/wordml" xmlns:wps="http://schemas.microsoft.com/office/word/2010/wordprocessingShape" mc:Ignorable="w14 wp14">
   <w:footnote w:type="separator" w:id="-1">
     <w:p>
       <w:r>
@@ -7861,7 +8427,7 @@
 </file>
 
 <file path=word/header1.xml><?xml version="1.0" encoding="utf-8"?>
-<w:hdr xmlns:ve="http://schemas.openxmlformats.org/markup-compatibility/2006" xmlns:o="urn:schemas-microsoft-com:office:office" xmlns:r="http://schemas.openxmlformats.org/officeDocument/2006/relationships" xmlns:m="http://schemas.openxmlformats.org/officeDocument/2006/math" xmlns:v="urn:schemas-microsoft-com:vml" xmlns:wp="http://schemas.openxmlformats.org/drawingml/2006/wordprocessingDrawing" xmlns:w10="urn:schemas-microsoft-com:office:word" xmlns:w="http://schemas.openxmlformats.org/wordprocessingml/2006/main" xmlns:wne="http://schemas.microsoft.com/office/word/2006/wordml">
+<w:hdr xmlns:wpc="http://schemas.microsoft.com/office/word/2010/wordprocessingCanvas" xmlns:mc="http://schemas.openxmlformats.org/markup-compatibility/2006" xmlns:o="urn:schemas-microsoft-com:office:office" xmlns:r="http://schemas.openxmlformats.org/officeDocument/2006/relationships" xmlns:m="http://schemas.openxmlformats.org/officeDocument/2006/math" xmlns:v="urn:schemas-microsoft-com:vml" xmlns:wp14="http://schemas.microsoft.com/office/word/2010/wordprocessingDrawing" xmlns:wp="http://schemas.openxmlformats.org/drawingml/2006/wordprocessingDrawing" xmlns:w10="urn:schemas-microsoft-com:office:word" xmlns:w="http://schemas.openxmlformats.org/wordprocessingml/2006/main" xmlns:w14="http://schemas.microsoft.com/office/word/2010/wordml" xmlns:wpg="http://schemas.microsoft.com/office/word/2010/wordprocessingGroup" xmlns:wpi="http://schemas.microsoft.com/office/word/2010/wordprocessingInk" xmlns:wne="http://schemas.microsoft.com/office/word/2006/wordml" xmlns:wps="http://schemas.microsoft.com/office/word/2010/wordprocessingShape" mc:Ignorable="w14 wp14">
   <w:tbl>
     <w:tblPr>
       <w:tblW w:w="0" w:type="auto"/>
@@ -7874,7 +8440,7 @@
         <w:insideV w:val="single" w:sz="6" w:space="0" w:color="auto"/>
       </w:tblBorders>
       <w:tblLayout w:type="fixed"/>
-      <w:tblLook w:val="0000"/>
+      <w:tblLook w:val="0000" w:firstRow="0" w:lastRow="0" w:firstColumn="0" w:lastColumn="0" w:noHBand="0" w:noVBand="0"/>
     </w:tblPr>
     <w:tblGrid>
       <w:gridCol w:w="6379"/>
@@ -7886,14 +8452,24 @@
           <w:tcW w:w="6379" w:type="dxa"/>
         </w:tcPr>
         <w:p>
-          <w:fldSimple w:instr=" SUBJECT  \* MERGEFORMAT ">
-            <w:r>
-              <w:t>&lt;Gestión de Contratos del Cliente</w:t>
-            </w:r>
-            <w:r>
-              <w:t>&gt;</w:t>
-            </w:r>
-          </w:fldSimple>
+          <w:r>
+            <w:fldChar w:fldCharType="begin"/>
+          </w:r>
+          <w:r>
+            <w:instrText xml:space="preserve"> SUBJECT  \* MERGEFORMAT </w:instrText>
+          </w:r>
+          <w:r>
+            <w:fldChar w:fldCharType="separate"/>
+          </w:r>
+          <w:r>
+            <w:t>&lt;Gestión de Contratos del Cliente</w:t>
+          </w:r>
+          <w:r>
+            <w:t>&gt;</w:t>
+          </w:r>
+          <w:r>
+            <w:fldChar w:fldCharType="end"/>
+          </w:r>
         </w:p>
       </w:tc>
       <w:tc>
@@ -7920,11 +8496,21 @@
           <w:tcW w:w="6379" w:type="dxa"/>
         </w:tcPr>
         <w:p>
-          <w:fldSimple w:instr=" TITLE  \* MERGEFORMAT ">
-            <w:r>
-              <w:t>Diccionario de clases</w:t>
-            </w:r>
-          </w:fldSimple>
+          <w:r>
+            <w:fldChar w:fldCharType="begin"/>
+          </w:r>
+          <w:r>
+            <w:instrText xml:space="preserve"> TITLE  \* MERGEFORMAT </w:instrText>
+          </w:r>
+          <w:r>
+            <w:fldChar w:fldCharType="separate"/>
+          </w:r>
+          <w:r>
+            <w:t>Diccionario de clases</w:t>
+          </w:r>
+          <w:r>
+            <w:fldChar w:fldCharType="end"/>
+          </w:r>
         </w:p>
       </w:tc>
       <w:tc>
@@ -7979,7 +8565,7 @@
 </file>
 
 <file path=word/numbering.xml><?xml version="1.0" encoding="utf-8"?>
-<w:numbering xmlns:ve="http://schemas.openxmlformats.org/markup-compatibility/2006" xmlns:o="urn:schemas-microsoft-com:office:office" xmlns:r="http://schemas.openxmlformats.org/officeDocument/2006/relationships" xmlns:m="http://schemas.openxmlformats.org/officeDocument/2006/math" xmlns:v="urn:schemas-microsoft-com:vml" xmlns:wp="http://schemas.openxmlformats.org/drawingml/2006/wordprocessingDrawing" xmlns:w10="urn:schemas-microsoft-com:office:word" xmlns:w="http://schemas.openxmlformats.org/wordprocessingml/2006/main" xmlns:wne="http://schemas.microsoft.com/office/word/2006/wordml">
+<w:numbering xmlns:wpc="http://schemas.microsoft.com/office/word/2010/wordprocessingCanvas" xmlns:mc="http://schemas.openxmlformats.org/markup-compatibility/2006" xmlns:o="urn:schemas-microsoft-com:office:office" xmlns:r="http://schemas.openxmlformats.org/officeDocument/2006/relationships" xmlns:m="http://schemas.openxmlformats.org/officeDocument/2006/math" xmlns:v="urn:schemas-microsoft-com:vml" xmlns:wp14="http://schemas.microsoft.com/office/word/2010/wordprocessingDrawing" xmlns:wp="http://schemas.openxmlformats.org/drawingml/2006/wordprocessingDrawing" xmlns:w10="urn:schemas-microsoft-com:office:word" xmlns:w="http://schemas.openxmlformats.org/wordprocessingml/2006/main" xmlns:w14="http://schemas.microsoft.com/office/word/2010/wordml" xmlns:wpg="http://schemas.microsoft.com/office/word/2010/wordprocessingGroup" xmlns:wpi="http://schemas.microsoft.com/office/word/2010/wordprocessingInk" xmlns:wne="http://schemas.microsoft.com/office/word/2006/wordml" xmlns:wps="http://schemas.microsoft.com/office/word/2010/wordprocessingShape" mc:Ignorable="w14 wp14">
   <w:abstractNum w:abstractNumId="0">
     <w:nsid w:val="FFFFFFFB"/>
     <w:multiLevelType w:val="multilevel"/>
@@ -9063,7 +9649,7 @@
 </file>
 
 <file path=word/styles.xml><?xml version="1.0" encoding="utf-8"?>
-<w:styles xmlns:r="http://schemas.openxmlformats.org/officeDocument/2006/relationships" xmlns:w="http://schemas.openxmlformats.org/wordprocessingml/2006/main">
+<w:styles xmlns:mc="http://schemas.openxmlformats.org/markup-compatibility/2006" xmlns:r="http://schemas.openxmlformats.org/officeDocument/2006/relationships" xmlns:w="http://schemas.openxmlformats.org/wordprocessingml/2006/main" xmlns:w14="http://schemas.microsoft.com/office/word/2010/wordml" mc:Ignorable="w14">
   <w:docDefaults>
     <w:rPrDefault>
       <w:rPr>
@@ -9392,7 +9978,6 @@
     <w:uiPriority w:val="99"/>
     <w:semiHidden/>
     <w:unhideWhenUsed/>
-    <w:qFormat/>
     <w:tblPr>
       <w:tblInd w:w="0" w:type="dxa"/>
       <w:tblCellMar>
@@ -9839,6 +10424,196 @@
 </w:styles>
 </file>
 
+<file path=word/stylesWithEffects.xml><?xml version="1.0" encoding="utf-8"?>
+<w:styles xmlns:wpc="http://schemas.microsoft.com/office/word/2010/wordprocessingCanvas" xmlns:mc="http://schemas.openxmlformats.org/markup-compatibility/2006" xmlns:o="urn:schemas-microsoft-com:office:office" xmlns:r="http://schemas.openxmlformats.org/officeDocument/2006/relationships" xmlns:m="http://schemas.openxmlformats.org/officeDocument/2006/math" xmlns:v="urn:schemas-microsoft-com:vml" xmlns:wp14="http://schemas.microsoft.com/office/word/2010/wordprocessingDrawing" xmlns:wp="http://schemas.openxmlformats.org/drawingml/2006/wordprocessingDrawing" xmlns:w10="urn:schemas-microsoft-com:office:word" xmlns:w="http://schemas.openxmlformats.org/wordprocessingml/2006/main" xmlns:w14="http://schemas.microsoft.com/office/word/2010/wordml" xmlns:wpg="http://schemas.microsoft.com/office/word/2010/wordprocessingGroup" xmlns:wpi="http://schemas.microsoft.com/office/word/2010/wordprocessingInk" xmlns:wne="http://schemas.microsoft.com/office/word/2006/wordml" xmlns:wps="http://schemas.microsoft.com/office/word/2010/wordprocessingShape" mc:Ignorable="w14 wp14">
+  <w:docDefaults>
+    <w:rPrDefault>
+      <w:rPr>
+        <w:rFonts w:asciiTheme="minorHAnsi" w:eastAsiaTheme="minorEastAsia" w:hAnsiTheme="minorHAnsi" w:cstheme="minorBidi"/>
+        <w:sz w:val="22"/>
+        <w:szCs w:val="22"/>
+        <w:lang w:val="es-PE" w:eastAsia="es-PE" w:bidi="ar-SA"/>
+      </w:rPr>
+    </w:rPrDefault>
+    <w:pPrDefault>
+      <w:pPr>
+        <w:spacing w:after="200" w:line="276" w:lineRule="auto"/>
+      </w:pPr>
+    </w:pPrDefault>
+  </w:docDefaults>
+  <w:latentStyles w:defLockedState="0" w:defUIPriority="99" w:defSemiHidden="1" w:defUnhideWhenUsed="1" w:defQFormat="0" w:count="267">
+    <w:lsdException w:name="Normal" w:semiHidden="0" w:uiPriority="0" w:unhideWhenUsed="0" w:qFormat="1"/>
+    <w:lsdException w:name="heading 1" w:semiHidden="0" w:uiPriority="9" w:unhideWhenUsed="0" w:qFormat="1"/>
+    <w:lsdException w:name="heading 2" w:uiPriority="9" w:qFormat="1"/>
+    <w:lsdException w:name="heading 3" w:uiPriority="9" w:qFormat="1"/>
+    <w:lsdException w:name="heading 4" w:uiPriority="9" w:qFormat="1"/>
+    <w:lsdException w:name="heading 5" w:uiPriority="9" w:qFormat="1"/>
+    <w:lsdException w:name="heading 6" w:uiPriority="9" w:qFormat="1"/>
+    <w:lsdException w:name="heading 7" w:uiPriority="9" w:qFormat="1"/>
+    <w:lsdException w:name="heading 8" w:uiPriority="9" w:qFormat="1"/>
+    <w:lsdException w:name="heading 9" w:uiPriority="9" w:qFormat="1"/>
+    <w:lsdException w:name="toc 1" w:uiPriority="39"/>
+    <w:lsdException w:name="toc 2" w:uiPriority="39"/>
+    <w:lsdException w:name="toc 3" w:uiPriority="39"/>
+    <w:lsdException w:name="toc 4" w:uiPriority="39"/>
+    <w:lsdException w:name="toc 5" w:uiPriority="39"/>
+    <w:lsdException w:name="toc 6" w:uiPriority="39"/>
+    <w:lsdException w:name="toc 7" w:uiPriority="39"/>
+    <w:lsdException w:name="toc 8" w:uiPriority="39"/>
+    <w:lsdException w:name="toc 9" w:uiPriority="39"/>
+    <w:lsdException w:name="caption" w:uiPriority="35" w:qFormat="1"/>
+    <w:lsdException w:name="Title" w:semiHidden="0" w:uiPriority="10" w:unhideWhenUsed="0" w:qFormat="1"/>
+    <w:lsdException w:name="Default Paragraph Font" w:uiPriority="1"/>
+    <w:lsdException w:name="Subtitle" w:semiHidden="0" w:uiPriority="11" w:unhideWhenUsed="0" w:qFormat="1"/>
+    <w:lsdException w:name="Strong" w:semiHidden="0" w:uiPriority="22" w:unhideWhenUsed="0" w:qFormat="1"/>
+    <w:lsdException w:name="Emphasis" w:semiHidden="0" w:uiPriority="20" w:unhideWhenUsed="0" w:qFormat="1"/>
+    <w:lsdException w:name="Table Grid" w:semiHidden="0" w:uiPriority="59" w:unhideWhenUsed="0"/>
+    <w:lsdException w:name="Placeholder Text" w:unhideWhenUsed="0"/>
+    <w:lsdException w:name="No Spacing" w:semiHidden="0" w:uiPriority="1" w:unhideWhenUsed="0" w:qFormat="1"/>
+    <w:lsdException w:name="Light Shading" w:semiHidden="0" w:uiPriority="60" w:unhideWhenUsed="0"/>
+    <w:lsdException w:name="Light List" w:semiHidden="0" w:uiPriority="61" w:unhideWhenUsed="0"/>
+    <w:lsdException w:name="Light Grid" w:semiHidden="0" w:uiPriority="62" w:unhideWhenUsed="0"/>
+    <w:lsdException w:name="Medium Shading 1" w:semiHidden="0" w:uiPriority="63" w:unhideWhenUsed="0"/>
+    <w:lsdException w:name="Medium Shading 2" w:semiHidden="0" w:uiPriority="64" w:unhideWhenUsed="0"/>
+    <w:lsdException w:name="Medium List 1" w:semiHidden="0" w:uiPriority="65" w:unhideWhenUsed="0"/>
+    <w:lsdException w:name="Medium List 2" w:semiHidden="0" w:uiPriority="66" w:unhideWhenUsed="0"/>
+    <w:lsdException w:name="Medium Grid 1" w:semiHidden="0" w:uiPriority="67" w:unhideWhenUsed="0"/>
+    <w:lsdException w:name="Medium Grid 2" w:semiHidden="0" w:uiPriority="68" w:unhideWhenUsed="0"/>
+    <w:lsdException w:name="Medium Grid 3" w:semiHidden="0" w:uiPriority="69" w:unhideWhenUsed="0"/>
+    <w:lsdException w:name="Dark List" w:semiHidden="0" w:uiPriority="70" w:unhideWhenUsed="0"/>
+    <w:lsdException w:name="Colorful Shading" w:semiHidden="0" w:uiPriority="71" w:unhideWhenUsed="0"/>
+    <w:lsdException w:name="Colorful List" w:semiHidden="0" w:uiPriority="72" w:unhideWhenUsed="0"/>
+    <w:lsdException w:name="Colorful Grid" w:semiHidden="0" w:uiPriority="73" w:unhideWhenUsed="0"/>
+    <w:lsdException w:name="Light Shading Accent 1" w:semiHidden="0" w:uiPriority="60" w:unhideWhenUsed="0"/>
+    <w:lsdException w:name="Light List Accent 1" w:semiHidden="0" w:uiPriority="61" w:unhideWhenUsed="0"/>
+    <w:lsdException w:name="Light Grid Accent 1" w:semiHidden="0" w:uiPriority="62" w:unhideWhenUsed="0"/>
+    <w:lsdException w:name="Medium Shading 1 Accent 1" w:semiHidden="0" w:uiPriority="63" w:unhideWhenUsed="0"/>
+    <w:lsdException w:name="Medium Shading 2 Accent 1" w:semiHidden="0" w:uiPriority="64" w:unhideWhenUsed="0"/>
+    <w:lsdException w:name="Medium List 1 Accent 1" w:semiHidden="0" w:uiPriority="65" w:unhideWhenUsed="0"/>
+    <w:lsdException w:name="Revision" w:unhideWhenUsed="0"/>
+    <w:lsdException w:name="List Paragraph" w:semiHidden="0" w:uiPriority="34" w:unhideWhenUsed="0" w:qFormat="1"/>
+    <w:lsdException w:name="Quote" w:semiHidden="0" w:uiPriority="29" w:unhideWhenUsed="0" w:qFormat="1"/>
+    <w:lsdException w:name="Intense Quote" w:semiHidden="0" w:uiPriority="30" w:unhideWhenUsed="0" w:qFormat="1"/>
+    <w:lsdException w:name="Medium List 2 Accent 1" w:semiHidden="0" w:uiPriority="66" w:unhideWhenUsed="0"/>
+    <w:lsdException w:name="Medium Grid 1 Accent 1" w:semiHidden="0" w:uiPriority="67" w:unhideWhenUsed="0"/>
+    <w:lsdException w:name="Medium Grid 2 Accent 1" w:semiHidden="0" w:uiPriority="68" w:unhideWhenUsed="0"/>
+    <w:lsdException w:name="Medium Grid 3 Accent 1" w:semiHidden="0" w:uiPriority="69" w:unhideWhenUsed="0"/>
+    <w:lsdException w:name="Dark List Accent 1" w:semiHidden="0" w:uiPriority="70" w:unhideWhenUsed="0"/>
+    <w:lsdException w:name="Colorful Shading Accent 1" w:semiHidden="0" w:uiPriority="71" w:unhideWhenUsed="0"/>
+    <w:lsdException w:name="Colorful List Accent 1" w:semiHidden="0" w:uiPriority="72" w:unhideWhenUsed="0"/>
+    <w:lsdException w:name="Colorful Grid Accent 1" w:semiHidden="0" w:uiPriority="73" w:unhideWhenUsed="0"/>
+    <w:lsdException w:name="Light Shading Accent 2" w:semiHidden="0" w:uiPriority="60" w:unhideWhenUsed="0"/>
+    <w:lsdException w:name="Light List Accent 2" w:semiHidden="0" w:uiPriority="61" w:unhideWhenUsed="0"/>
+    <w:lsdException w:name="Light Grid Accent 2" w:semiHidden="0" w:uiPriority="62" w:unhideWhenUsed="0"/>
+    <w:lsdException w:name="Medium Shading 1 Accent 2" w:semiHidden="0" w:uiPriority="63" w:unhideWhenUsed="0"/>
+    <w:lsdException w:name="Medium Shading 2 Accent 2" w:semiHidden="0" w:uiPriority="64" w:unhideWhenUsed="0"/>
+    <w:lsdException w:name="Medium List 1 Accent 2" w:semiHidden="0" w:uiPriority="65" w:unhideWhenUsed="0"/>
+    <w:lsdException w:name="Medium List 2 Accent 2" w:semiHidden="0" w:uiPriority="66" w:unhideWhenUsed="0"/>
+    <w:lsdException w:name="Medium Grid 1 Accent 2" w:semiHidden="0" w:uiPriority="67" w:unhideWhenUsed="0"/>
+    <w:lsdException w:name="Medium Grid 2 Accent 2" w:semiHidden="0" w:uiPriority="68" w:unhideWhenUsed="0"/>
+    <w:lsdException w:name="Medium Grid 3 Accent 2" w:semiHidden="0" w:uiPriority="69" w:unhideWhenUsed="0"/>
+    <w:lsdException w:name="Dark List Accent 2" w:semiHidden="0" w:uiPriority="70" w:unhideWhenUsed="0"/>
+    <w:lsdException w:name="Colorful Shading Accent 2" w:semiHidden="0" w:uiPriority="71" w:unhideWhenUsed="0"/>
+    <w:lsdException w:name="Colorful List Accent 2" w:semiHidden="0" w:uiPriority="72" w:unhideWhenUsed="0"/>
+    <w:lsdException w:name="Colorful Grid Accent 2" w:semiHidden="0" w:uiPriority="73" w:unhideWhenUsed="0"/>
+    <w:lsdException w:name="Light Shading Accent 3" w:semiHidden="0" w:uiPriority="60" w:unhideWhenUsed="0"/>
+    <w:lsdException w:name="Light List Accent 3" w:semiHidden="0" w:uiPriority="61" w:unhideWhenUsed="0"/>
+    <w:lsdException w:name="Light Grid Accent 3" w:semiHidden="0" w:uiPriority="62" w:unhideWhenUsed="0"/>
+    <w:lsdException w:name="Medium Shading 1 Accent 3" w:semiHidden="0" w:uiPriority="63" w:unhideWhenUsed="0"/>
+    <w:lsdException w:name="Medium Shading 2 Accent 3" w:semiHidden="0" w:uiPriority="64" w:unhideWhenUsed="0"/>
+    <w:lsdException w:name="Medium List 1 Accent 3" w:semiHidden="0" w:uiPriority="65" w:unhideWhenUsed="0"/>
+    <w:lsdException w:name="Medium List 2 Accent 3" w:semiHidden="0" w:uiPriority="66" w:unhideWhenUsed="0"/>
+    <w:lsdException w:name="Medium Grid 1 Accent 3" w:semiHidden="0" w:uiPriority="67" w:unhideWhenUsed="0"/>
+    <w:lsdException w:name="Medium Grid 2 Accent 3" w:semiHidden="0" w:uiPriority="68" w:unhideWhenUsed="0"/>
+    <w:lsdException w:name="Medium Grid 3 Accent 3" w:semiHidden="0" w:uiPriority="69" w:unhideWhenUsed="0"/>
+    <w:lsdException w:name="Dark List Accent 3" w:semiHidden="0" w:uiPriority="70" w:unhideWhenUsed="0"/>
+    <w:lsdException w:name="Colorful Shading Accent 3" w:semiHidden="0" w:uiPriority="71" w:unhideWhenUsed="0"/>
+    <w:lsdException w:name="Colorful List Accent 3" w:semiHidden="0" w:uiPriority="72" w:unhideWhenUsed="0"/>
+    <w:lsdException w:name="Colorful Grid Accent 3" w:semiHidden="0" w:uiPriority="73" w:unhideWhenUsed="0"/>
+    <w:lsdException w:name="Light Shading Accent 4" w:semiHidden="0" w:uiPriority="60" w:unhideWhenUsed="0"/>
+    <w:lsdException w:name="Light List Accent 4" w:semiHidden="0" w:uiPriority="61" w:unhideWhenUsed="0"/>
+    <w:lsdException w:name="Light Grid Accent 4" w:semiHidden="0" w:uiPriority="62" w:unhideWhenUsed="0"/>
+    <w:lsdException w:name="Medium Shading 1 Accent 4" w:semiHidden="0" w:uiPriority="63" w:unhideWhenUsed="0"/>
+    <w:lsdException w:name="Medium Shading 2 Accent 4" w:semiHidden="0" w:uiPriority="64" w:unhideWhenUsed="0"/>
+    <w:lsdException w:name="Medium List 1 Accent 4" w:semiHidden="0" w:uiPriority="65" w:unhideWhenUsed="0"/>
+    <w:lsdException w:name="Medium List 2 Accent 4" w:semiHidden="0" w:uiPriority="66" w:unhideWhenUsed="0"/>
+    <w:lsdException w:name="Medium Grid 1 Accent 4" w:semiHidden="0" w:uiPriority="67" w:unhideWhenUsed="0"/>
+    <w:lsdException w:name="Medium Grid 2 Accent 4" w:semiHidden="0" w:uiPriority="68" w:unhideWhenUsed="0"/>
+    <w:lsdException w:name="Medium Grid 3 Accent 4" w:semiHidden="0" w:uiPriority="69" w:unhideWhenUsed="0"/>
+    <w:lsdException w:name="Dark List Accent 4" w:semiHidden="0" w:uiPriority="70" w:unhideWhenUsed="0"/>
+    <w:lsdException w:name="Colorful Shading Accent 4" w:semiHidden="0" w:uiPriority="71" w:unhideWhenUsed="0"/>
+    <w:lsdException w:name="Colorful List Accent 4" w:semiHidden="0" w:uiPriority="72" w:unhideWhenUsed="0"/>
+    <w:lsdException w:name="Colorful Grid Accent 4" w:semiHidden="0" w:uiPriority="73" w:unhideWhenUsed="0"/>
+    <w:lsdException w:name="Light Shading Accent 5" w:semiHidden="0" w:uiPriority="60" w:unhideWhenUsed="0"/>
+    <w:lsdException w:name="Light List Accent 5" w:semiHidden="0" w:uiPriority="61" w:unhideWhenUsed="0"/>
+    <w:lsdException w:name="Light Grid Accent 5" w:semiHidden="0" w:uiPriority="62" w:unhideWhenUsed="0"/>
+    <w:lsdException w:name="Medium Shading 1 Accent 5" w:semiHidden="0" w:uiPriority="63" w:unhideWhenUsed="0"/>
+    <w:lsdException w:name="Medium Shading 2 Accent 5" w:semiHidden="0" w:uiPriority="64" w:unhideWhenUsed="0"/>
+    <w:lsdException w:name="Medium List 1 Accent 5" w:semiHidden="0" w:uiPriority="65" w:unhideWhenUsed="0"/>
+    <w:lsdException w:name="Medium List 2 Accent 5" w:semiHidden="0" w:uiPriority="66" w:unhideWhenUsed="0"/>
+    <w:lsdException w:name="Medium Grid 1 Accent 5" w:semiHidden="0" w:uiPriority="67" w:unhideWhenUsed="0"/>
+    <w:lsdException w:name="Medium Grid 2 Accent 5" w:semiHidden="0" w:uiPriority="68" w:unhideWhenUsed="0"/>
+    <w:lsdException w:name="Medium Grid 3 Accent 5" w:semiHidden="0" w:uiPriority="69" w:unhideWhenUsed="0"/>
+    <w:lsdException w:name="Dark List Accent 5" w:semiHidden="0" w:uiPriority="70" w:unhideWhenUsed="0"/>
+    <w:lsdException w:name="Colorful Shading Accent 5" w:semiHidden="0" w:uiPriority="71" w:unhideWhenUsed="0"/>
+    <w:lsdException w:name="Colorful List Accent 5" w:semiHidden="0" w:uiPriority="72" w:unhideWhenUsed="0"/>
+    <w:lsdException w:name="Colorful Grid Accent 5" w:semiHidden="0" w:uiPriority="73" w:unhideWhenUsed="0"/>
+    <w:lsdException w:name="Light Shading Accent 6" w:semiHidden="0" w:uiPriority="60" w:unhideWhenUsed="0"/>
+    <w:lsdException w:name="Light List Accent 6" w:semiHidden="0" w:uiPriority="61" w:unhideWhenUsed="0"/>
+    <w:lsdException w:name="Light Grid Accent 6" w:semiHidden="0" w:uiPriority="62" w:unhideWhenUsed="0"/>
+    <w:lsdException w:name="Medium Shading 1 Accent 6" w:semiHidden="0" w:uiPriority="63" w:unhideWhenUsed="0"/>
+    <w:lsdException w:name="Medium Shading 2 Accent 6" w:semiHidden="0" w:uiPriority="64" w:unhideWhenUsed="0"/>
+    <w:lsdException w:name="Medium List 1 Accent 6" w:semiHidden="0" w:uiPriority="65" w:unhideWhenUsed="0"/>
+    <w:lsdException w:name="Medium List 2 Accent 6" w:semiHidden="0" w:uiPriority="66" w:unhideWhenUsed="0"/>
+    <w:lsdException w:name="Medium Grid 1 Accent 6" w:semiHidden="0" w:uiPriority="67" w:unhideWhenUsed="0"/>
+    <w:lsdException w:name="Medium Grid 2 Accent 6" w:semiHidden="0" w:uiPriority="68" w:unhideWhenUsed="0"/>
+    <w:lsdException w:name="Medium Grid 3 Accent 6" w:semiHidden="0" w:uiPriority="69" w:unhideWhenUsed="0"/>
+    <w:lsdException w:name="Dark List Accent 6" w:semiHidden="0" w:uiPriority="70" w:unhideWhenUsed="0"/>
+    <w:lsdException w:name="Colorful Shading Accent 6" w:semiHidden="0" w:uiPriority="71" w:unhideWhenUsed="0"/>
+    <w:lsdException w:name="Colorful List Accent 6" w:semiHidden="0" w:uiPriority="72" w:unhideWhenUsed="0"/>
+    <w:lsdException w:name="Colorful Grid Accent 6" w:semiHidden="0" w:uiPriority="73" w:unhideWhenUsed="0"/>
+    <w:lsdException w:name="Subtle Emphasis" w:semiHidden="0" w:uiPriority="19" w:unhideWhenUsed="0" w:qFormat="1"/>
+    <w:lsdException w:name="Intense Emphasis" w:semiHidden="0" w:uiPriority="21" w:unhideWhenUsed="0" w:qFormat="1"/>
+    <w:lsdException w:name="Subtle Reference" w:semiHidden="0" w:uiPriority="31" w:unhideWhenUsed="0" w:qFormat="1"/>
+    <w:lsdException w:name="Intense Reference" w:semiHidden="0" w:uiPriority="32" w:unhideWhenUsed="0" w:qFormat="1"/>
+    <w:lsdException w:name="Book Title" w:semiHidden="0" w:uiPriority="33" w:unhideWhenUsed="0" w:qFormat="1"/>
+    <w:lsdException w:name="Bibliography" w:uiPriority="37"/>
+    <w:lsdException w:name="TOC Heading" w:uiPriority="39" w:qFormat="1"/>
+  </w:latentStyles>
+  <w:style w:type="paragraph" w:default="1" w:styleId="Normal">
+    <w:name w:val="Normal"/>
+    <w:qFormat/>
+  </w:style>
+  <w:style w:type="character" w:default="1" w:styleId="Fuentedeprrafopredeter">
+    <w:name w:val="Default Paragraph Font"/>
+    <w:uiPriority w:val="1"/>
+    <w:semiHidden/>
+    <w:unhideWhenUsed/>
+  </w:style>
+  <w:style w:type="table" w:default="1" w:styleId="Tablanormal">
+    <w:name w:val="Normal Table"/>
+    <w:uiPriority w:val="99"/>
+    <w:semiHidden/>
+    <w:unhideWhenUsed/>
+    <w:tblPr>
+      <w:tblInd w:w="0" w:type="dxa"/>
+      <w:tblCellMar>
+        <w:top w:w="0" w:type="dxa"/>
+        <w:left w:w="108" w:type="dxa"/>
+        <w:bottom w:w="0" w:type="dxa"/>
+        <w:right w:w="108" w:type="dxa"/>
+      </w:tblCellMar>
+    </w:tblPr>
+  </w:style>
+  <w:style w:type="numbering" w:default="1" w:styleId="Sinlista">
+    <w:name w:val="No List"/>
+    <w:uiPriority w:val="99"/>
+    <w:semiHidden/>
+    <w:unhideWhenUsed/>
+  </w:style>
+</w:styles>
+</file>
+
 <file path=word/theme/theme1.xml><?xml version="1.0" encoding="utf-8"?>
 <a:theme xmlns:a="http://schemas.openxmlformats.org/drawingml/2006/main" name="Tema de Office">
   <a:themeElements>

</xml_diff>